<commit_message>
Updated CP4 and moved the car back along the z axis
</commit_message>
<xml_diff>
--- a/Checkpoints/CP04/Checkpoint #4 (INFO-3111, Summer 2024).docx
+++ b/Checkpoints/CP04/Checkpoint #4 (INFO-3111, Summer 2024).docx
@@ -19,25 +19,17 @@
           <w:sz w:val="32"/>
           <w:szCs w:val="32"/>
         </w:rPr>
-        <w:t>INFO-3111 Summer 202</w:t>
+        <w:t xml:space="preserve">INFO-3111 Summer 2024 – Checkpoint #4 </w:t>
       </w:r>
       <w:r>
         <w:rPr>
           <w:b/>
           <w:bCs/>
+          <w:color w:val="C9211E"/>
           <w:sz w:val="32"/>
           <w:szCs w:val="32"/>
         </w:rPr>
-        <w:t>4</w:t>
-      </w:r>
-      <w:r>
-        <w:rPr>
-          <w:b/>
-          <w:bCs/>
-          <w:sz w:val="32"/>
-          <w:szCs w:val="32"/>
-        </w:rPr>
-        <w:t xml:space="preserve"> – Checkpoint #4</w:t>
+        <w:t>**UPDATED**</w:t>
       </w:r>
     </w:p>
     <w:tbl>
@@ -95,28 +87,7 @@
                 <w:b/>
                 <w:bCs/>
               </w:rPr>
-              <w:t xml:space="preserve">12:00 PM (noon), </w:t>
-            </w:r>
-            <w:r>
-              <w:rPr>
-                <w:b/>
-                <w:bCs/>
-              </w:rPr>
-              <w:t>Tuesday</w:t>
-            </w:r>
-            <w:r>
-              <w:rPr>
-                <w:b/>
-                <w:bCs/>
-              </w:rPr>
-              <w:t xml:space="preserve">, May </w:t>
-            </w:r>
-            <w:r>
-              <w:rPr>
-                <w:b/>
-                <w:bCs/>
-              </w:rPr>
-              <w:t>21</w:t>
+              <w:t>12:00 PM (noon), Tuesday, May 21</w:t>
             </w:r>
             <w:r>
               <w:rPr>
@@ -131,14 +102,7 @@
                 <w:b/>
                 <w:bCs/>
               </w:rPr>
-              <w:t>, 202</w:t>
-            </w:r>
-            <w:r>
-              <w:rPr>
-                <w:b/>
-                <w:bCs/>
-              </w:rPr>
-              <w:t>4</w:t>
+              <w:t>, 2024</w:t>
             </w:r>
           </w:p>
         </w:tc>
@@ -242,7 +206,17 @@
       </w:pPr>
       <w:r>
         <w:rPr/>
-        <w:t>Using the keyboard, make a basic editor for your “scene”:</w:t>
+        <w:t>Create a scene with ten (10) 3D objects of at least four (4) types (so some repeats).</w:t>
+      </w:r>
+    </w:p>
+    <w:p>
+      <w:pPr>
+        <w:pStyle w:val="Normal"/>
+        <w:rPr/>
+      </w:pPr>
+      <w:r>
+        <w:rPr/>
+        <w:t>They all have to be:</w:t>
       </w:r>
     </w:p>
     <w:p>
@@ -256,7 +230,21 @@
       </w:pPr>
       <w:r>
         <w:rPr/>
-        <w:t xml:space="preserve">There needs to be a text file (human readable) that holds the model type, position, rotation, etc. </w:t>
+        <w:t>In a different location (</w:t>
+      </w:r>
+      <w:r>
+        <w:rPr>
+          <w:i/>
+          <w:iCs/>
+        </w:rPr>
+        <w:t xml:space="preserve">not </w:t>
+      </w:r>
+      <w:r>
+        <w:rPr>
+          <w:i w:val="false"/>
+          <w:iCs w:val="false"/>
+        </w:rPr>
+        <w:t>at the origin).</w:t>
       </w:r>
     </w:p>
     <w:p>
@@ -269,8 +257,11 @@
         <w:rPr/>
       </w:pPr>
       <w:r>
-        <w:rPr/>
-        <w:t xml:space="preserve">You need to save and load this file. So if you edited the file, and loaded it, it would show a different or changed scene. </w:t>
+        <w:rPr>
+          <w:i w:val="false"/>
+          <w:iCs w:val="false"/>
+        </w:rPr>
+        <w:t>At least five (5) have to be rotated (different orientation from their default in the file).</w:t>
       </w:r>
     </w:p>
     <w:p>
@@ -283,58 +274,78 @@
         <w:rPr/>
       </w:pPr>
       <w:r>
-        <w:rPr/>
-        <w:t xml:space="preserve">Add keyboard controls to select individual meshes (in the scene) and other keyboard controls to update: </w:t>
-        <w:tab/>
+        <w:rPr>
+          <w:i w:val="false"/>
+          <w:iCs w:val="false"/>
+        </w:rPr>
+        <w:t xml:space="preserve">Repeated models have to be different scale and solid colours. </w:t>
       </w:r>
     </w:p>
     <w:p>
       <w:pPr>
         <w:pStyle w:val="Normal"/>
-        <w:numPr>
-          <w:ilvl w:val="1"/>
-          <w:numId w:val="2"/>
-        </w:numPr>
-        <w:rPr/>
-      </w:pPr>
-      <w:r>
-        <w:rPr/>
-        <w:t>Position</w:t>
+        <w:rPr>
+          <w:b/>
+          <w:bCs/>
+        </w:rPr>
+      </w:pPr>
+      <w:r>
+        <w:rPr>
+          <w:b/>
+          <w:bCs/>
+          <w:i w:val="false"/>
+          <w:iCs w:val="false"/>
+        </w:rPr>
+        <w:t>BONUS (50%)</w:t>
       </w:r>
     </w:p>
     <w:p>
       <w:pPr>
         <w:pStyle w:val="Normal"/>
         <w:numPr>
-          <w:ilvl w:val="1"/>
-          <w:numId w:val="2"/>
+          <w:ilvl w:val="0"/>
+          <w:numId w:val="3"/>
         </w:numPr>
         <w:rPr/>
       </w:pPr>
       <w:r>
-        <w:rPr/>
-        <w:t>Orientation</w:t>
+        <w:rPr>
+          <w:i w:val="false"/>
+          <w:iCs w:val="false"/>
+        </w:rPr>
+        <w:t>This information (mesh name, position, orientation, and scale) has to be loaded from a human readable (i.e. text) file. This file is loaded and read to determine what models are shown, their location and colours.</w:t>
       </w:r>
     </w:p>
     <w:p>
       <w:pPr>
         <w:pStyle w:val="Normal"/>
         <w:numPr>
-          <w:ilvl w:val="1"/>
-          <w:numId w:val="2"/>
+          <w:ilvl w:val="0"/>
+          <w:numId w:val="3"/>
         </w:numPr>
         <w:rPr/>
       </w:pPr>
       <w:r>
-        <w:rPr/>
-        <w:t>Scale</w:t>
+        <w:rPr>
+          <w:i w:val="false"/>
+          <w:iCs w:val="false"/>
+        </w:rPr>
+        <w:t>The idea is that if this file is edited outside the application (like by you), it would load a different scene the next time you run the program</w:t>
       </w:r>
     </w:p>
     <w:p>
       <w:pPr>
         <w:pStyle w:val="Normal"/>
-        <w:ind w:left="1080"/>
-        <w:rPr/>
+        <w:numPr>
+          <w:ilvl w:val="0"/>
+          <w:numId w:val="0"/>
+        </w:numPr>
+        <w:ind w:hanging="0" w:left="720"/>
+        <w:rPr>
+          <w:i w:val="false"/>
+          <w:i w:val="false"/>
+          <w:iCs w:val="false"/>
+        </w:rPr>
       </w:pPr>
       <w:r>
         <w:rPr/>
@@ -391,11 +402,7 @@
       </w:pPr>
       <w:r>
         <w:rPr/>
-        <w:t xml:space="preserve">Somewhere on the screen it should have your name, student number, </w:t>
-      </w:r>
-      <w:r>
-        <w:rPr/>
-        <w:t>and date + time.</w:t>
+        <w:t>Somewhere on the screen it should have your name, student number, and date + time.</w:t>
       </w:r>
     </w:p>
     <w:p>
@@ -409,15 +416,7 @@
       </w:pPr>
       <w:r>
         <w:rPr/>
-        <w:t>The program starting and showing the “</w:t>
-      </w:r>
-      <w:r>
-        <w:rPr/>
-        <w:t>scene”</w:t>
-      </w:r>
-      <w:r>
-        <w:rPr/>
-        <w:t>.</w:t>
+        <w:t>The program starting and showing the “scene”.</w:t>
       </w:r>
     </w:p>
     <w:p>
@@ -588,12 +587,13 @@
   </w:abstractNum>
   <w:abstractNum w:abstractNumId="2">
     <w:lvl w:ilvl="0">
+      <w:start w:val="1"/>
       <w:numFmt w:val="bullet"/>
       <w:lvlText w:val=""/>
       <w:lvlJc w:val="left"/>
       <w:pPr>
         <w:tabs>
-          <w:tab w:val="num" w:pos="0"/>
+          <w:tab w:val="num" w:pos="720"/>
         </w:tabs>
         <w:ind w:left="720" w:hanging="360"/>
       </w:pPr>
@@ -604,41 +604,86 @@
     <w:lvl w:ilvl="1">
       <w:start w:val="1"/>
       <w:numFmt w:val="bullet"/>
-      <w:lvlText w:val="o"/>
-      <w:lvlJc w:val="left"/>
-      <w:pPr>
-        <w:tabs>
-          <w:tab w:val="num" w:pos="0"/>
+      <w:lvlText w:val="◦"/>
+      <w:lvlJc w:val="left"/>
+      <w:pPr>
+        <w:tabs>
+          <w:tab w:val="num" w:pos="1080"/>
+        </w:tabs>
+        <w:ind w:left="1080" w:hanging="360"/>
+      </w:pPr>
+      <w:rPr>
+        <w:rFonts w:ascii="OpenSymbol" w:hAnsi="OpenSymbol" w:cs="OpenSymbol" w:hint="default"/>
+      </w:rPr>
+    </w:lvl>
+    <w:lvl w:ilvl="2">
+      <w:start w:val="1"/>
+      <w:numFmt w:val="bullet"/>
+      <w:lvlText w:val="▪"/>
+      <w:lvlJc w:val="left"/>
+      <w:pPr>
+        <w:tabs>
+          <w:tab w:val="num" w:pos="1440"/>
         </w:tabs>
         <w:ind w:left="1440" w:hanging="360"/>
       </w:pPr>
       <w:rPr>
-        <w:rFonts w:ascii="Courier New" w:hAnsi="Courier New" w:cs="Courier New" w:hint="default"/>
-      </w:rPr>
-    </w:lvl>
-    <w:lvl w:ilvl="2">
-      <w:start w:val="1"/>
-      <w:numFmt w:val="bullet"/>
-      <w:lvlText w:val=""/>
-      <w:lvlJc w:val="left"/>
-      <w:pPr>
-        <w:tabs>
-          <w:tab w:val="num" w:pos="0"/>
+        <w:rFonts w:ascii="OpenSymbol" w:hAnsi="OpenSymbol" w:cs="OpenSymbol" w:hint="default"/>
+      </w:rPr>
+    </w:lvl>
+    <w:lvl w:ilvl="3">
+      <w:start w:val="1"/>
+      <w:numFmt w:val="bullet"/>
+      <w:lvlText w:val=""/>
+      <w:lvlJc w:val="left"/>
+      <w:pPr>
+        <w:tabs>
+          <w:tab w:val="num" w:pos="1800"/>
+        </w:tabs>
+        <w:ind w:left="1800" w:hanging="360"/>
+      </w:pPr>
+      <w:rPr>
+        <w:rFonts w:ascii="Symbol" w:hAnsi="Symbol" w:cs="Symbol" w:hint="default"/>
+      </w:rPr>
+    </w:lvl>
+    <w:lvl w:ilvl="4">
+      <w:start w:val="1"/>
+      <w:numFmt w:val="bullet"/>
+      <w:lvlText w:val="◦"/>
+      <w:lvlJc w:val="left"/>
+      <w:pPr>
+        <w:tabs>
+          <w:tab w:val="num" w:pos="2160"/>
         </w:tabs>
         <w:ind w:left="2160" w:hanging="360"/>
       </w:pPr>
       <w:rPr>
-        <w:rFonts w:ascii="Wingdings" w:hAnsi="Wingdings" w:cs="Wingdings" w:hint="default"/>
-      </w:rPr>
-    </w:lvl>
-    <w:lvl w:ilvl="3">
+        <w:rFonts w:ascii="OpenSymbol" w:hAnsi="OpenSymbol" w:cs="OpenSymbol" w:hint="default"/>
+      </w:rPr>
+    </w:lvl>
+    <w:lvl w:ilvl="5">
+      <w:start w:val="1"/>
+      <w:numFmt w:val="bullet"/>
+      <w:lvlText w:val="▪"/>
+      <w:lvlJc w:val="left"/>
+      <w:pPr>
+        <w:tabs>
+          <w:tab w:val="num" w:pos="2520"/>
+        </w:tabs>
+        <w:ind w:left="2520" w:hanging="360"/>
+      </w:pPr>
+      <w:rPr>
+        <w:rFonts w:ascii="OpenSymbol" w:hAnsi="OpenSymbol" w:cs="OpenSymbol" w:hint="default"/>
+      </w:rPr>
+    </w:lvl>
+    <w:lvl w:ilvl="6">
       <w:start w:val="1"/>
       <w:numFmt w:val="bullet"/>
       <w:lvlText w:val=""/>
       <w:lvlJc w:val="left"/>
       <w:pPr>
         <w:tabs>
-          <w:tab w:val="num" w:pos="0"/>
+          <w:tab w:val="num" w:pos="2880"/>
         </w:tabs>
         <w:ind w:left="2880" w:hanging="360"/>
       </w:pPr>
@@ -646,83 +691,175 @@
         <w:rFonts w:ascii="Symbol" w:hAnsi="Symbol" w:cs="Symbol" w:hint="default"/>
       </w:rPr>
     </w:lvl>
-    <w:lvl w:ilvl="4">
-      <w:start w:val="1"/>
-      <w:numFmt w:val="bullet"/>
-      <w:lvlText w:val="o"/>
-      <w:lvlJc w:val="left"/>
-      <w:pPr>
-        <w:tabs>
-          <w:tab w:val="num" w:pos="0"/>
+    <w:lvl w:ilvl="7">
+      <w:start w:val="1"/>
+      <w:numFmt w:val="bullet"/>
+      <w:lvlText w:val="◦"/>
+      <w:lvlJc w:val="left"/>
+      <w:pPr>
+        <w:tabs>
+          <w:tab w:val="num" w:pos="3240"/>
+        </w:tabs>
+        <w:ind w:left="3240" w:hanging="360"/>
+      </w:pPr>
+      <w:rPr>
+        <w:rFonts w:ascii="OpenSymbol" w:hAnsi="OpenSymbol" w:cs="OpenSymbol" w:hint="default"/>
+      </w:rPr>
+    </w:lvl>
+    <w:lvl w:ilvl="8">
+      <w:start w:val="1"/>
+      <w:numFmt w:val="bullet"/>
+      <w:lvlText w:val="▪"/>
+      <w:lvlJc w:val="left"/>
+      <w:pPr>
+        <w:tabs>
+          <w:tab w:val="num" w:pos="3600"/>
         </w:tabs>
         <w:ind w:left="3600" w:hanging="360"/>
       </w:pPr>
       <w:rPr>
-        <w:rFonts w:ascii="Courier New" w:hAnsi="Courier New" w:cs="Courier New" w:hint="default"/>
-      </w:rPr>
-    </w:lvl>
-    <w:lvl w:ilvl="5">
-      <w:start w:val="1"/>
-      <w:numFmt w:val="bullet"/>
-      <w:lvlText w:val=""/>
-      <w:lvlJc w:val="left"/>
-      <w:pPr>
-        <w:tabs>
-          <w:tab w:val="num" w:pos="0"/>
-        </w:tabs>
-        <w:ind w:left="4320" w:hanging="360"/>
-      </w:pPr>
-      <w:rPr>
-        <w:rFonts w:ascii="Wingdings" w:hAnsi="Wingdings" w:cs="Wingdings" w:hint="default"/>
-      </w:rPr>
-    </w:lvl>
-    <w:lvl w:ilvl="6">
-      <w:start w:val="1"/>
-      <w:numFmt w:val="bullet"/>
-      <w:lvlText w:val=""/>
-      <w:lvlJc w:val="left"/>
-      <w:pPr>
-        <w:tabs>
-          <w:tab w:val="num" w:pos="0"/>
-        </w:tabs>
-        <w:ind w:left="5040" w:hanging="360"/>
-      </w:pPr>
-      <w:rPr>
-        <w:rFonts w:ascii="Symbol" w:hAnsi="Symbol" w:cs="Symbol" w:hint="default"/>
-      </w:rPr>
-    </w:lvl>
-    <w:lvl w:ilvl="7">
-      <w:start w:val="1"/>
-      <w:numFmt w:val="bullet"/>
-      <w:lvlText w:val="o"/>
-      <w:lvlJc w:val="left"/>
-      <w:pPr>
-        <w:tabs>
-          <w:tab w:val="num" w:pos="0"/>
-        </w:tabs>
-        <w:ind w:left="5760" w:hanging="360"/>
-      </w:pPr>
-      <w:rPr>
-        <w:rFonts w:ascii="Courier New" w:hAnsi="Courier New" w:cs="Courier New" w:hint="default"/>
-      </w:rPr>
-    </w:lvl>
-    <w:lvl w:ilvl="8">
-      <w:start w:val="1"/>
-      <w:numFmt w:val="bullet"/>
-      <w:lvlText w:val=""/>
-      <w:lvlJc w:val="left"/>
-      <w:pPr>
-        <w:tabs>
-          <w:tab w:val="num" w:pos="0"/>
-        </w:tabs>
-        <w:ind w:left="6480" w:hanging="360"/>
-      </w:pPr>
-      <w:rPr>
-        <w:rFonts w:ascii="Wingdings" w:hAnsi="Wingdings" w:cs="Wingdings" w:hint="default"/>
+        <w:rFonts w:ascii="OpenSymbol" w:hAnsi="OpenSymbol" w:cs="OpenSymbol" w:hint="default"/>
       </w:rPr>
     </w:lvl>
   </w:abstractNum>
   <w:abstractNum w:abstractNumId="3">
+    <w:lvl w:ilvl="0">
+      <w:start w:val="1"/>
+      <w:numFmt w:val="bullet"/>
+      <w:lvlText w:val=""/>
+      <w:lvlJc w:val="left"/>
+      <w:pPr>
+        <w:tabs>
+          <w:tab w:val="num" w:pos="720"/>
+        </w:tabs>
+        <w:ind w:left="720" w:hanging="360"/>
+      </w:pPr>
+      <w:rPr>
+        <w:rFonts w:ascii="Symbol" w:hAnsi="Symbol" w:cs="Symbol" w:hint="default"/>
+      </w:rPr>
+    </w:lvl>
+    <w:lvl w:ilvl="1">
+      <w:start w:val="1"/>
+      <w:numFmt w:val="bullet"/>
+      <w:lvlText w:val="◦"/>
+      <w:lvlJc w:val="left"/>
+      <w:pPr>
+        <w:tabs>
+          <w:tab w:val="num" w:pos="1080"/>
+        </w:tabs>
+        <w:ind w:left="1080" w:hanging="360"/>
+      </w:pPr>
+      <w:rPr>
+        <w:rFonts w:ascii="OpenSymbol" w:hAnsi="OpenSymbol" w:cs="OpenSymbol" w:hint="default"/>
+      </w:rPr>
+    </w:lvl>
+    <w:lvl w:ilvl="2">
+      <w:start w:val="1"/>
+      <w:numFmt w:val="bullet"/>
+      <w:lvlText w:val="▪"/>
+      <w:lvlJc w:val="left"/>
+      <w:pPr>
+        <w:tabs>
+          <w:tab w:val="num" w:pos="1440"/>
+        </w:tabs>
+        <w:ind w:left="1440" w:hanging="360"/>
+      </w:pPr>
+      <w:rPr>
+        <w:rFonts w:ascii="OpenSymbol" w:hAnsi="OpenSymbol" w:cs="OpenSymbol" w:hint="default"/>
+      </w:rPr>
+    </w:lvl>
+    <w:lvl w:ilvl="3">
+      <w:start w:val="1"/>
+      <w:numFmt w:val="bullet"/>
+      <w:lvlText w:val=""/>
+      <w:lvlJc w:val="left"/>
+      <w:pPr>
+        <w:tabs>
+          <w:tab w:val="num" w:pos="1800"/>
+        </w:tabs>
+        <w:ind w:left="1800" w:hanging="360"/>
+      </w:pPr>
+      <w:rPr>
+        <w:rFonts w:ascii="Symbol" w:hAnsi="Symbol" w:cs="Symbol" w:hint="default"/>
+      </w:rPr>
+    </w:lvl>
+    <w:lvl w:ilvl="4">
+      <w:start w:val="1"/>
+      <w:numFmt w:val="bullet"/>
+      <w:lvlText w:val="◦"/>
+      <w:lvlJc w:val="left"/>
+      <w:pPr>
+        <w:tabs>
+          <w:tab w:val="num" w:pos="2160"/>
+        </w:tabs>
+        <w:ind w:left="2160" w:hanging="360"/>
+      </w:pPr>
+      <w:rPr>
+        <w:rFonts w:ascii="OpenSymbol" w:hAnsi="OpenSymbol" w:cs="OpenSymbol" w:hint="default"/>
+      </w:rPr>
+    </w:lvl>
+    <w:lvl w:ilvl="5">
+      <w:start w:val="1"/>
+      <w:numFmt w:val="bullet"/>
+      <w:lvlText w:val="▪"/>
+      <w:lvlJc w:val="left"/>
+      <w:pPr>
+        <w:tabs>
+          <w:tab w:val="num" w:pos="2520"/>
+        </w:tabs>
+        <w:ind w:left="2520" w:hanging="360"/>
+      </w:pPr>
+      <w:rPr>
+        <w:rFonts w:ascii="OpenSymbol" w:hAnsi="OpenSymbol" w:cs="OpenSymbol" w:hint="default"/>
+      </w:rPr>
+    </w:lvl>
+    <w:lvl w:ilvl="6">
+      <w:start w:val="1"/>
+      <w:numFmt w:val="bullet"/>
+      <w:lvlText w:val=""/>
+      <w:lvlJc w:val="left"/>
+      <w:pPr>
+        <w:tabs>
+          <w:tab w:val="num" w:pos="2880"/>
+        </w:tabs>
+        <w:ind w:left="2880" w:hanging="360"/>
+      </w:pPr>
+      <w:rPr>
+        <w:rFonts w:ascii="Symbol" w:hAnsi="Symbol" w:cs="Symbol" w:hint="default"/>
+      </w:rPr>
+    </w:lvl>
+    <w:lvl w:ilvl="7">
+      <w:start w:val="1"/>
+      <w:numFmt w:val="bullet"/>
+      <w:lvlText w:val="◦"/>
+      <w:lvlJc w:val="left"/>
+      <w:pPr>
+        <w:tabs>
+          <w:tab w:val="num" w:pos="3240"/>
+        </w:tabs>
+        <w:ind w:left="3240" w:hanging="360"/>
+      </w:pPr>
+      <w:rPr>
+        <w:rFonts w:ascii="OpenSymbol" w:hAnsi="OpenSymbol" w:cs="OpenSymbol" w:hint="default"/>
+      </w:rPr>
+    </w:lvl>
+    <w:lvl w:ilvl="8">
+      <w:start w:val="1"/>
+      <w:numFmt w:val="bullet"/>
+      <w:lvlText w:val="▪"/>
+      <w:lvlJc w:val="left"/>
+      <w:pPr>
+        <w:tabs>
+          <w:tab w:val="num" w:pos="3600"/>
+        </w:tabs>
+        <w:ind w:left="3600" w:hanging="360"/>
+      </w:pPr>
+      <w:rPr>
+        <w:rFonts w:ascii="OpenSymbol" w:hAnsi="OpenSymbol" w:cs="OpenSymbol" w:hint="default"/>
+      </w:rPr>
+    </w:lvl>
+  </w:abstractNum>
+  <w:abstractNum w:abstractNumId="4">
     <w:lvl w:ilvl="0">
       <w:start w:val="1"/>
       <w:numFmt w:val="none"/>
@@ -849,6 +986,9 @@
   </w:num>
   <w:num w:numId="3">
     <w:abstractNumId w:val="3"/>
+  </w:num>
+  <w:num w:numId="4">
+    <w:abstractNumId w:val="4"/>
   </w:num>
 </w:numbering>
 </file>
@@ -1251,6 +1391,7 @@
     <w:qFormat/>
     <w:pPr>
       <w:widowControl/>
+      <w:suppressAutoHyphens w:val="true"/>
       <w:bidi w:val="0"/>
       <w:spacing w:lineRule="auto" w:line="259" w:before="0" w:after="160"/>
       <w:jc w:val="left"/>
@@ -1294,6 +1435,13 @@
       <w:rFonts w:cs="Times New Roman"/>
       <w:color w:val="605E5C"/>
       <w:shd w:fill="E1DFDD" w:val="clear"/>
+    </w:rPr>
+  </w:style>
+  <w:style w:type="character" w:styleId="Bullets">
+    <w:name w:val="Bullets"/>
+    <w:qFormat/>
+    <w:rPr>
+      <w:rFonts w:ascii="OpenSymbol" w:hAnsi="OpenSymbol" w:eastAsia="OpenSymbol" w:cs="OpenSymbol"/>
     </w:rPr>
   </w:style>
   <w:style w:type="paragraph" w:styleId="Heading">

</xml_diff>

<commit_message>
Updated the file name for checkpoint #6+7
</commit_message>
<xml_diff>
--- a/Checkpoints/CP04/Checkpoint #4 (INFO-3111, Summer 2024).docx
+++ b/Checkpoints/CP04/Checkpoint #4 (INFO-3111, Summer 2024).docx
@@ -1,10 +1,9 @@
 
 <file path=word/document.xml><?xml version="1.0" encoding="utf-8"?>
-<w:document xmlns:o="urn:schemas-microsoft-com:office:office" xmlns:r="http://schemas.openxmlformats.org/officeDocument/2006/relationships" xmlns:v="urn:schemas-microsoft-com:vml" xmlns:w="http://schemas.openxmlformats.org/wordprocessingml/2006/main" xmlns:w10="urn:schemas-microsoft-com:office:word" xmlns:wp="http://schemas.openxmlformats.org/drawingml/2006/wordprocessingDrawing" xmlns:wps="http://schemas.microsoft.com/office/word/2010/wordprocessingShape" xmlns:wpg="http://schemas.microsoft.com/office/word/2010/wordprocessingGroup" xmlns:mc="http://schemas.openxmlformats.org/markup-compatibility/2006" xmlns:wp14="http://schemas.microsoft.com/office/word/2010/wordprocessingDrawing" xmlns:w14="http://schemas.microsoft.com/office/word/2010/wordml" xmlns:w15="http://schemas.microsoft.com/office/word/2012/wordml" mc:Ignorable="w14 wp14 w15">
+<w:document xmlns:wpc="http://schemas.microsoft.com/office/word/2010/wordprocessingCanvas" xmlns:cx="http://schemas.microsoft.com/office/drawing/2014/chartex" xmlns:cx1="http://schemas.microsoft.com/office/drawing/2015/9/8/chartex" xmlns:cx2="http://schemas.microsoft.com/office/drawing/2015/10/21/chartex" xmlns:cx3="http://schemas.microsoft.com/office/drawing/2016/5/9/chartex" xmlns:cx4="http://schemas.microsoft.com/office/drawing/2016/5/10/chartex" xmlns:cx5="http://schemas.microsoft.com/office/drawing/2016/5/11/chartex" xmlns:cx6="http://schemas.microsoft.com/office/drawing/2016/5/12/chartex" xmlns:cx7="http://schemas.microsoft.com/office/drawing/2016/5/13/chartex" xmlns:cx8="http://schemas.microsoft.com/office/drawing/2016/5/14/chartex" xmlns:mc="http://schemas.openxmlformats.org/markup-compatibility/2006" xmlns:aink="http://schemas.microsoft.com/office/drawing/2016/ink" xmlns:am3d="http://schemas.microsoft.com/office/drawing/2017/model3d" xmlns:o="urn:schemas-microsoft-com:office:office" xmlns:oel="http://schemas.microsoft.com/office/2019/extlst" xmlns:r="http://schemas.openxmlformats.org/officeDocument/2006/relationships" xmlns:m="http://schemas.openxmlformats.org/officeDocument/2006/math" xmlns:v="urn:schemas-microsoft-com:vml" xmlns:wp14="http://schemas.microsoft.com/office/word/2010/wordprocessingDrawing" xmlns:wp="http://schemas.openxmlformats.org/drawingml/2006/wordprocessingDrawing" xmlns:w10="urn:schemas-microsoft-com:office:word" xmlns:w="http://schemas.openxmlformats.org/wordprocessingml/2006/main" xmlns:w14="http://schemas.microsoft.com/office/word/2010/wordml" xmlns:w15="http://schemas.microsoft.com/office/word/2012/wordml" xmlns:w16cex="http://schemas.microsoft.com/office/word/2018/wordml/cex" xmlns:w16cid="http://schemas.microsoft.com/office/word/2016/wordml/cid" xmlns:w16="http://schemas.microsoft.com/office/word/2018/wordml" xmlns:w16du="http://schemas.microsoft.com/office/word/2023/wordml/word16du" xmlns:w16sdtdh="http://schemas.microsoft.com/office/word/2020/wordml/sdtdatahash" xmlns:w16se="http://schemas.microsoft.com/office/word/2015/wordml/symex" xmlns:wpg="http://schemas.microsoft.com/office/word/2010/wordprocessingGroup" xmlns:wpi="http://schemas.microsoft.com/office/word/2010/wordprocessingInk" xmlns:wne="http://schemas.microsoft.com/office/word/2006/wordml" xmlns:wps="http://schemas.microsoft.com/office/word/2010/wordprocessingShape" mc:Ignorable="w14 w15 w16se w16cid w16 w16cex w16sdtdh w16du wp14">
   <w:body>
     <w:p>
       <w:pPr>
-        <w:pStyle w:val="Normal"/>
         <w:rPr>
           <w:b/>
           <w:bCs/>
@@ -35,22 +34,13 @@
     <w:tbl>
       <w:tblPr>
         <w:tblW w:w="9576" w:type="dxa"/>
-        <w:jc w:val="left"/>
-        <w:tblInd w:w="0" w:type="dxa"/>
         <w:tblLayout w:type="fixed"/>
-        <w:tblCellMar>
-          <w:top w:w="0" w:type="dxa"/>
-          <w:left w:w="108" w:type="dxa"/>
-          <w:bottom w:w="0" w:type="dxa"/>
-          <w:right w:w="108" w:type="dxa"/>
-        </w:tblCellMar>
-        <w:tblLook w:firstRow="1" w:noVBand="1" w:lastRow="0" w:firstColumn="1" w:lastColumn="0" w:noHBand="0" w:val="04a0"/>
+        <w:tblLook w:val="04A0" w:firstRow="1" w:lastRow="0" w:firstColumn="1" w:lastColumn="0" w:noHBand="0" w:noVBand="1"/>
       </w:tblPr>
       <w:tblGrid>
         <w:gridCol w:w="9576"/>
       </w:tblGrid>
       <w:tr>
-        <w:trPr/>
         <w:tc>
           <w:tcPr>
             <w:tcW w:w="9576" w:type="dxa"/>
@@ -60,12 +50,11 @@
               <w:bottom w:val="single" w:sz="4" w:space="0" w:color="000000"/>
               <w:right w:val="single" w:sz="4" w:space="0" w:color="000000"/>
             </w:tcBorders>
-            <w:shd w:color="auto" w:fill="auto" w:val="clear"/>
+            <w:shd w:val="clear" w:color="auto" w:fill="auto"/>
           </w:tcPr>
           <w:p>
             <w:pPr>
-              <w:pStyle w:val="Normal"/>
-              <w:spacing w:lineRule="auto" w:line="240" w:before="0" w:after="0"/>
+              <w:spacing w:after="0" w:line="240" w:lineRule="auto"/>
               <w:rPr>
                 <w:b/>
                 <w:bCs/>
@@ -79,7 +68,6 @@
               <w:t>Due:</w:t>
             </w:r>
             <w:r>
-              <w:rPr/>
               <w:t xml:space="preserve"> At the start of class, </w:t>
             </w:r>
             <w:r>
@@ -89,6 +77,7 @@
               </w:rPr>
               <w:t>12:00 PM (noon), Tuesday, May 21</w:t>
             </w:r>
+            <w:proofErr w:type="gramStart"/>
             <w:r>
               <w:rPr>
                 <w:b/>
@@ -102,13 +91,20 @@
                 <w:b/>
                 <w:bCs/>
               </w:rPr>
-              <w:t>, 2024</w:t>
+              <w:t>,</w:t>
+            </w:r>
+            <w:proofErr w:type="gramEnd"/>
+            <w:r>
+              <w:rPr>
+                <w:b/>
+                <w:bCs/>
+              </w:rPr>
+              <w:t xml:space="preserve"> 2024</w:t>
             </w:r>
           </w:p>
         </w:tc>
       </w:tr>
       <w:tr>
-        <w:trPr/>
         <w:tc>
           <w:tcPr>
             <w:tcW w:w="9576" w:type="dxa"/>
@@ -118,12 +114,11 @@
               <w:bottom w:val="single" w:sz="4" w:space="0" w:color="000000"/>
               <w:right w:val="single" w:sz="4" w:space="0" w:color="000000"/>
             </w:tcBorders>
-            <w:shd w:color="auto" w:fill="auto" w:val="clear"/>
+            <w:shd w:val="clear" w:color="auto" w:fill="auto"/>
           </w:tcPr>
           <w:p>
             <w:pPr>
-              <w:pStyle w:val="Normal"/>
-              <w:spacing w:lineRule="auto" w:line="240" w:before="0" w:after="0"/>
+              <w:spacing w:after="0" w:line="240" w:lineRule="auto"/>
               <w:rPr>
                 <w:b/>
                 <w:bCs/>
@@ -137,14 +132,12 @@
               <w:t>Submit:</w:t>
             </w:r>
             <w:r>
-              <w:rPr/>
               <w:t xml:space="preserve"> Your screenshot to the submission folder in FOL</w:t>
             </w:r>
           </w:p>
         </w:tc>
       </w:tr>
       <w:tr>
-        <w:trPr/>
         <w:tc>
           <w:tcPr>
             <w:tcW w:w="9576" w:type="dxa"/>
@@ -154,13 +147,11 @@
               <w:bottom w:val="single" w:sz="4" w:space="0" w:color="000000"/>
               <w:right w:val="single" w:sz="4" w:space="0" w:color="000000"/>
             </w:tcBorders>
-            <w:shd w:color="auto" w:fill="auto" w:val="clear"/>
+            <w:shd w:val="clear" w:color="auto" w:fill="auto"/>
           </w:tcPr>
           <w:p>
             <w:pPr>
-              <w:pStyle w:val="Normal"/>
-              <w:spacing w:lineRule="auto" w:line="240" w:before="0" w:after="0"/>
-              <w:rPr/>
+              <w:spacing w:after="0" w:line="240" w:lineRule="auto"/>
             </w:pPr>
             <w:r>
               <w:rPr>
@@ -170,8 +161,9 @@
               <w:t>Worth/weight/mark value:</w:t>
             </w:r>
             <w:r>
-              <w:rPr/>
               <w:t xml:space="preserve"> approximately 1% </w:t>
+            </w:r>
+            <w:r>
               <w:br/>
               <w:t xml:space="preserve">(There will be up to 12 checkpoints, </w:t>
             </w:r>
@@ -183,53 +175,39 @@
               <w:t>all together worth 10%</w:t>
             </w:r>
             <w:r>
-              <w:rPr/>
               <w:t>, and the lowest two marks (including marks of zero/no submissions) being dropped (not included in your mark).</w:t>
             </w:r>
           </w:p>
         </w:tc>
       </w:tr>
     </w:tbl>
+    <w:p/>
     <w:p>
-      <w:pPr>
-        <w:pStyle w:val="Normal"/>
-        <w:rPr/>
-      </w:pPr>
-      <w:r>
-        <w:rPr/>
+      <w:r>
+        <w:t>Create a scene with ten (10) 3D objects of at least four (4) types (so some repeats).</w:t>
       </w:r>
     </w:p>
     <w:p>
-      <w:pPr>
-        <w:pStyle w:val="Normal"/>
-        <w:rPr/>
-      </w:pPr>
-      <w:r>
-        <w:rPr/>
-        <w:t>Create a scene with ten (10) 3D objects of at least four (4) types (so some repeats).</w:t>
+      <w:r>
+        <w:t xml:space="preserve">They all </w:t>
+      </w:r>
+      <w:proofErr w:type="gramStart"/>
+      <w:r>
+        <w:t>have to</w:t>
+      </w:r>
+      <w:proofErr w:type="gramEnd"/>
+      <w:r>
+        <w:t xml:space="preserve"> be:</w:t>
       </w:r>
     </w:p>
     <w:p>
       <w:pPr>
-        <w:pStyle w:val="Normal"/>
-        <w:rPr/>
-      </w:pPr>
-      <w:r>
-        <w:rPr/>
-        <w:t>They all have to be:</w:t>
-      </w:r>
-    </w:p>
-    <w:p>
-      <w:pPr>
-        <w:pStyle w:val="Normal"/>
         <w:numPr>
           <w:ilvl w:val="0"/>
           <w:numId w:val="2"/>
         </w:numPr>
-        <w:rPr/>
-      </w:pPr>
-      <w:r>
-        <w:rPr/>
+      </w:pPr>
+      <w:r>
         <w:t>In a different location (</w:t>
       </w:r>
       <w:r>
@@ -240,50 +218,49 @@
         <w:t xml:space="preserve">not </w:t>
       </w:r>
       <w:r>
-        <w:rPr>
-          <w:i w:val="false"/>
-          <w:iCs w:val="false"/>
-        </w:rPr>
         <w:t>at the origin).</w:t>
       </w:r>
     </w:p>
     <w:p>
       <w:pPr>
-        <w:pStyle w:val="Normal"/>
         <w:numPr>
           <w:ilvl w:val="0"/>
           <w:numId w:val="2"/>
         </w:numPr>
-        <w:rPr/>
-      </w:pPr>
-      <w:r>
-        <w:rPr>
-          <w:i w:val="false"/>
-          <w:iCs w:val="false"/>
-        </w:rPr>
-        <w:t>At least five (5) have to be rotated (different orientation from their default in the file).</w:t>
+      </w:pPr>
+      <w:r>
+        <w:t xml:space="preserve">At least five (5) </w:t>
+      </w:r>
+      <w:proofErr w:type="gramStart"/>
+      <w:r>
+        <w:t>have to</w:t>
+      </w:r>
+      <w:proofErr w:type="gramEnd"/>
+      <w:r>
+        <w:t xml:space="preserve"> be rotated (different orientation from their default in the file).</w:t>
       </w:r>
     </w:p>
     <w:p>
       <w:pPr>
-        <w:pStyle w:val="Normal"/>
         <w:numPr>
           <w:ilvl w:val="0"/>
           <w:numId w:val="2"/>
         </w:numPr>
-        <w:rPr/>
-      </w:pPr>
-      <w:r>
-        <w:rPr>
-          <w:i w:val="false"/>
-          <w:iCs w:val="false"/>
-        </w:rPr>
-        <w:t xml:space="preserve">Repeated models have to be different scale and solid colours. </w:t>
+      </w:pPr>
+      <w:r>
+        <w:t xml:space="preserve">Repeated models </w:t>
+      </w:r>
+      <w:proofErr w:type="gramStart"/>
+      <w:r>
+        <w:t>have to</w:t>
+      </w:r>
+      <w:proofErr w:type="gramEnd"/>
+      <w:r>
+        <w:t xml:space="preserve"> be different scale and solid colours. </w:t>
       </w:r>
     </w:p>
     <w:p>
       <w:pPr>
-        <w:pStyle w:val="Normal"/>
         <w:rPr>
           <w:b/>
           <w:bCs/>
@@ -293,71 +270,50 @@
         <w:rPr>
           <w:b/>
           <w:bCs/>
-          <w:i w:val="false"/>
-          <w:iCs w:val="false"/>
         </w:rPr>
         <w:t>BONUS (50%)</w:t>
       </w:r>
     </w:p>
     <w:p>
       <w:pPr>
-        <w:pStyle w:val="Normal"/>
         <w:numPr>
           <w:ilvl w:val="0"/>
           <w:numId w:val="3"/>
         </w:numPr>
-        <w:rPr/>
-      </w:pPr>
-      <w:r>
-        <w:rPr>
-          <w:i w:val="false"/>
-          <w:iCs w:val="false"/>
-        </w:rPr>
-        <w:t>This information (mesh name, position, orientation, and scale) has to be loaded from a human readable (i.e. text) file. This file is loaded and read to determine what models are shown, their location and colours.</w:t>
+      </w:pPr>
+      <w:r>
+        <w:t xml:space="preserve">This information (mesh name, position, orientation, and scale) </w:t>
+      </w:r>
+      <w:proofErr w:type="gramStart"/>
+      <w:r>
+        <w:t>has to</w:t>
+      </w:r>
+      <w:proofErr w:type="gramEnd"/>
+      <w:r>
+        <w:t xml:space="preserve"> be loaded from a human readable (i.e. text) file. This file is loaded and read to determine what models are shown, their location and colours.</w:t>
       </w:r>
     </w:p>
     <w:p>
       <w:pPr>
-        <w:pStyle w:val="Normal"/>
         <w:numPr>
           <w:ilvl w:val="0"/>
           <w:numId w:val="3"/>
         </w:numPr>
-        <w:rPr/>
-      </w:pPr>
-      <w:r>
-        <w:rPr>
-          <w:i w:val="false"/>
-          <w:iCs w:val="false"/>
-        </w:rPr>
+      </w:pPr>
+      <w:r>
         <w:t>The idea is that if this file is edited outside the application (like by you), it would load a different scene the next time you run the program</w:t>
+      </w:r>
+      <w:r>
+        <w:t>.</w:t>
       </w:r>
     </w:p>
     <w:p>
       <w:pPr>
-        <w:pStyle w:val="Normal"/>
-        <w:numPr>
-          <w:ilvl w:val="0"/>
-          <w:numId w:val="0"/>
-        </w:numPr>
-        <w:ind w:hanging="0" w:left="720"/>
-        <w:rPr>
-          <w:i w:val="false"/>
-          <w:i w:val="false"/>
-          <w:iCs w:val="false"/>
-        </w:rPr>
-      </w:pPr>
-      <w:r>
-        <w:rPr/>
-      </w:r>
+        <w:ind w:left="720"/>
+      </w:pPr>
     </w:p>
     <w:p>
-      <w:pPr>
-        <w:pStyle w:val="Normal"/>
-        <w:rPr/>
-      </w:pPr>
-      <w:r>
-        <w:rPr/>
+      <w:r>
         <w:t xml:space="preserve">Submit a short </w:t>
       </w:r>
       <w:r>
@@ -373,90 +329,78 @@
         <w:t>video</w:t>
       </w:r>
       <w:r>
-        <w:rPr/>
         <w:t xml:space="preserve"> showing:</w:t>
       </w:r>
     </w:p>
     <w:p>
       <w:pPr>
-        <w:pStyle w:val="Normal"/>
         <w:numPr>
           <w:ilvl w:val="0"/>
           <w:numId w:val="1"/>
         </w:numPr>
-        <w:rPr/>
-      </w:pPr>
-      <w:r>
-        <w:rPr/>
+      </w:pPr>
+      <w:r>
         <w:t>Visual Studio running with your code.</w:t>
       </w:r>
     </w:p>
     <w:p>
       <w:pPr>
-        <w:pStyle w:val="Normal"/>
         <w:numPr>
           <w:ilvl w:val="0"/>
           <w:numId w:val="1"/>
         </w:numPr>
-        <w:rPr/>
-      </w:pPr>
-      <w:r>
-        <w:rPr/>
+      </w:pPr>
+      <w:r>
         <w:t>Somewhere on the screen it should have your name, student number, and date + time.</w:t>
       </w:r>
     </w:p>
     <w:p>
       <w:pPr>
-        <w:pStyle w:val="Normal"/>
         <w:numPr>
           <w:ilvl w:val="0"/>
           <w:numId w:val="1"/>
         </w:numPr>
-        <w:rPr/>
-      </w:pPr>
-      <w:r>
-        <w:rPr/>
+      </w:pPr>
+      <w:r>
         <w:t>The program starting and showing the “scene”.</w:t>
       </w:r>
     </w:p>
     <w:p>
       <w:pPr>
-        <w:pStyle w:val="Normal"/>
         <w:numPr>
           <w:ilvl w:val="0"/>
           <w:numId w:val="1"/>
         </w:numPr>
-        <w:spacing w:before="0" w:after="160"/>
-        <w:rPr/>
-      </w:pPr>
-      <w:r>
-        <w:rPr/>
+      </w:pPr>
+      <w:r>
         <w:t xml:space="preserve">Move the camera around the scene, showing your masterpiece. </w:t>
       </w:r>
     </w:p>
     <w:sectPr>
-      <w:type w:val="nextPage"/>
       <w:pgSz w:w="12240" w:h="15840"/>
-      <w:pgMar w:left="1440" w:right="1440" w:gutter="0" w:header="0" w:top="1440" w:footer="0" w:bottom="1440"/>
-      <w:pgNumType w:fmt="decimal"/>
-      <w:formProt w:val="false"/>
-      <w:textDirection w:val="lrTb"/>
-      <w:docGrid w:type="default" w:linePitch="100" w:charSpace="0"/>
+      <w:pgMar w:top="1440" w:right="1440" w:bottom="1440" w:left="1440" w:header="0" w:footer="0" w:gutter="0"/>
+      <w:cols w:space="720"/>
+      <w:formProt w:val="0"/>
+      <w:docGrid w:linePitch="100"/>
     </w:sectPr>
   </w:body>
 </w:document>
 </file>
 
 <file path=word/numbering.xml><?xml version="1.0" encoding="utf-8"?>
-<w:numbering xmlns:w="http://schemas.openxmlformats.org/wordprocessingml/2006/main" xmlns:o="urn:schemas-microsoft-com:office:office" xmlns:r="http://schemas.openxmlformats.org/officeDocument/2006/relationships" xmlns:v="urn:schemas-microsoft-com:vml" xmlns:mc="http://schemas.openxmlformats.org/markup-compatibility/2006" xmlns:w14="http://schemas.microsoft.com/office/word/2010/wordml" mc:Ignorable="w14">
-  <w:abstractNum w:abstractNumId="1">
+<w:numbering xmlns:wpc="http://schemas.microsoft.com/office/word/2010/wordprocessingCanvas" xmlns:cx="http://schemas.microsoft.com/office/drawing/2014/chartex" xmlns:cx1="http://schemas.microsoft.com/office/drawing/2015/9/8/chartex" xmlns:cx2="http://schemas.microsoft.com/office/drawing/2015/10/21/chartex" xmlns:cx3="http://schemas.microsoft.com/office/drawing/2016/5/9/chartex" xmlns:cx4="http://schemas.microsoft.com/office/drawing/2016/5/10/chartex" xmlns:cx5="http://schemas.microsoft.com/office/drawing/2016/5/11/chartex" xmlns:cx6="http://schemas.microsoft.com/office/drawing/2016/5/12/chartex" xmlns:cx7="http://schemas.microsoft.com/office/drawing/2016/5/13/chartex" xmlns:cx8="http://schemas.microsoft.com/office/drawing/2016/5/14/chartex" xmlns:mc="http://schemas.openxmlformats.org/markup-compatibility/2006" xmlns:aink="http://schemas.microsoft.com/office/drawing/2016/ink" xmlns:am3d="http://schemas.microsoft.com/office/drawing/2017/model3d" xmlns:o="urn:schemas-microsoft-com:office:office" xmlns:oel="http://schemas.microsoft.com/office/2019/extlst" xmlns:r="http://schemas.openxmlformats.org/officeDocument/2006/relationships" xmlns:m="http://schemas.openxmlformats.org/officeDocument/2006/math" xmlns:v="urn:schemas-microsoft-com:vml" xmlns:wp14="http://schemas.microsoft.com/office/word/2010/wordprocessingDrawing" xmlns:wp="http://schemas.openxmlformats.org/drawingml/2006/wordprocessingDrawing" xmlns:w10="urn:schemas-microsoft-com:office:word" xmlns:w="http://schemas.openxmlformats.org/wordprocessingml/2006/main" xmlns:w14="http://schemas.microsoft.com/office/word/2010/wordml" xmlns:w15="http://schemas.microsoft.com/office/word/2012/wordml" xmlns:w16cex="http://schemas.microsoft.com/office/word/2018/wordml/cex" xmlns:w16cid="http://schemas.microsoft.com/office/word/2016/wordml/cid" xmlns:w16="http://schemas.microsoft.com/office/word/2018/wordml" xmlns:w16du="http://schemas.microsoft.com/office/word/2023/wordml/word16du" xmlns:w16sdtdh="http://schemas.microsoft.com/office/word/2020/wordml/sdtdatahash" xmlns:w16se="http://schemas.microsoft.com/office/word/2015/wordml/symex" xmlns:wpg="http://schemas.microsoft.com/office/word/2010/wordprocessingGroup" xmlns:wpi="http://schemas.microsoft.com/office/word/2010/wordprocessingInk" xmlns:wne="http://schemas.microsoft.com/office/word/2006/wordml" xmlns:wps="http://schemas.microsoft.com/office/word/2010/wordprocessingShape" mc:Ignorable="w14 w15 w16se w16cid w16 w16cex w16sdtdh w16du wp14">
+  <w:abstractNum w:abstractNumId="0" w15:restartNumberingAfterBreak="0">
+    <w:nsid w:val="06B911AF"/>
+    <w:multiLevelType w:val="multilevel"/>
+    <w:tmpl w:val="400ECF32"/>
     <w:lvl w:ilvl="0">
+      <w:start w:val="1"/>
       <w:numFmt w:val="bullet"/>
       <w:lvlText w:val=""/>
       <w:lvlJc w:val="left"/>
       <w:pPr>
         <w:tabs>
-          <w:tab w:val="num" w:pos="0"/>
+          <w:tab w:val="num" w:pos="720"/>
         </w:tabs>
         <w:ind w:left="720" w:hanging="360"/>
       </w:pPr>
@@ -467,6 +411,145 @@
     <w:lvl w:ilvl="1">
       <w:start w:val="1"/>
       <w:numFmt w:val="bullet"/>
+      <w:lvlText w:val="◦"/>
+      <w:lvlJc w:val="left"/>
+      <w:pPr>
+        <w:tabs>
+          <w:tab w:val="num" w:pos="1080"/>
+        </w:tabs>
+        <w:ind w:left="1080" w:hanging="360"/>
+      </w:pPr>
+      <w:rPr>
+        <w:rFonts w:ascii="OpenSymbol" w:hAnsi="OpenSymbol" w:cs="OpenSymbol" w:hint="default"/>
+      </w:rPr>
+    </w:lvl>
+    <w:lvl w:ilvl="2">
+      <w:start w:val="1"/>
+      <w:numFmt w:val="bullet"/>
+      <w:lvlText w:val="▪"/>
+      <w:lvlJc w:val="left"/>
+      <w:pPr>
+        <w:tabs>
+          <w:tab w:val="num" w:pos="1440"/>
+        </w:tabs>
+        <w:ind w:left="1440" w:hanging="360"/>
+      </w:pPr>
+      <w:rPr>
+        <w:rFonts w:ascii="OpenSymbol" w:hAnsi="OpenSymbol" w:cs="OpenSymbol" w:hint="default"/>
+      </w:rPr>
+    </w:lvl>
+    <w:lvl w:ilvl="3">
+      <w:start w:val="1"/>
+      <w:numFmt w:val="bullet"/>
+      <w:lvlText w:val=""/>
+      <w:lvlJc w:val="left"/>
+      <w:pPr>
+        <w:tabs>
+          <w:tab w:val="num" w:pos="1800"/>
+        </w:tabs>
+        <w:ind w:left="1800" w:hanging="360"/>
+      </w:pPr>
+      <w:rPr>
+        <w:rFonts w:ascii="Symbol" w:hAnsi="Symbol" w:cs="Symbol" w:hint="default"/>
+      </w:rPr>
+    </w:lvl>
+    <w:lvl w:ilvl="4">
+      <w:start w:val="1"/>
+      <w:numFmt w:val="bullet"/>
+      <w:lvlText w:val="◦"/>
+      <w:lvlJc w:val="left"/>
+      <w:pPr>
+        <w:tabs>
+          <w:tab w:val="num" w:pos="2160"/>
+        </w:tabs>
+        <w:ind w:left="2160" w:hanging="360"/>
+      </w:pPr>
+      <w:rPr>
+        <w:rFonts w:ascii="OpenSymbol" w:hAnsi="OpenSymbol" w:cs="OpenSymbol" w:hint="default"/>
+      </w:rPr>
+    </w:lvl>
+    <w:lvl w:ilvl="5">
+      <w:start w:val="1"/>
+      <w:numFmt w:val="bullet"/>
+      <w:lvlText w:val="▪"/>
+      <w:lvlJc w:val="left"/>
+      <w:pPr>
+        <w:tabs>
+          <w:tab w:val="num" w:pos="2520"/>
+        </w:tabs>
+        <w:ind w:left="2520" w:hanging="360"/>
+      </w:pPr>
+      <w:rPr>
+        <w:rFonts w:ascii="OpenSymbol" w:hAnsi="OpenSymbol" w:cs="OpenSymbol" w:hint="default"/>
+      </w:rPr>
+    </w:lvl>
+    <w:lvl w:ilvl="6">
+      <w:start w:val="1"/>
+      <w:numFmt w:val="bullet"/>
+      <w:lvlText w:val=""/>
+      <w:lvlJc w:val="left"/>
+      <w:pPr>
+        <w:tabs>
+          <w:tab w:val="num" w:pos="2880"/>
+        </w:tabs>
+        <w:ind w:left="2880" w:hanging="360"/>
+      </w:pPr>
+      <w:rPr>
+        <w:rFonts w:ascii="Symbol" w:hAnsi="Symbol" w:cs="Symbol" w:hint="default"/>
+      </w:rPr>
+    </w:lvl>
+    <w:lvl w:ilvl="7">
+      <w:start w:val="1"/>
+      <w:numFmt w:val="bullet"/>
+      <w:lvlText w:val="◦"/>
+      <w:lvlJc w:val="left"/>
+      <w:pPr>
+        <w:tabs>
+          <w:tab w:val="num" w:pos="3240"/>
+        </w:tabs>
+        <w:ind w:left="3240" w:hanging="360"/>
+      </w:pPr>
+      <w:rPr>
+        <w:rFonts w:ascii="OpenSymbol" w:hAnsi="OpenSymbol" w:cs="OpenSymbol" w:hint="default"/>
+      </w:rPr>
+    </w:lvl>
+    <w:lvl w:ilvl="8">
+      <w:start w:val="1"/>
+      <w:numFmt w:val="bullet"/>
+      <w:lvlText w:val="▪"/>
+      <w:lvlJc w:val="left"/>
+      <w:pPr>
+        <w:tabs>
+          <w:tab w:val="num" w:pos="3600"/>
+        </w:tabs>
+        <w:ind w:left="3600" w:hanging="360"/>
+      </w:pPr>
+      <w:rPr>
+        <w:rFonts w:ascii="OpenSymbol" w:hAnsi="OpenSymbol" w:cs="OpenSymbol" w:hint="default"/>
+      </w:rPr>
+    </w:lvl>
+  </w:abstractNum>
+  <w:abstractNum w:abstractNumId="1" w15:restartNumberingAfterBreak="0">
+    <w:nsid w:val="2DEA328E"/>
+    <w:multiLevelType w:val="multilevel"/>
+    <w:tmpl w:val="42D087A6"/>
+    <w:lvl w:ilvl="0">
+      <w:numFmt w:val="bullet"/>
+      <w:lvlText w:val=""/>
+      <w:lvlJc w:val="left"/>
+      <w:pPr>
+        <w:tabs>
+          <w:tab w:val="num" w:pos="0"/>
+        </w:tabs>
+        <w:ind w:left="720" w:hanging="360"/>
+      </w:pPr>
+      <w:rPr>
+        <w:rFonts w:ascii="Symbol" w:hAnsi="Symbol" w:cs="Symbol" w:hint="default"/>
+      </w:rPr>
+    </w:lvl>
+    <w:lvl w:ilvl="1">
+      <w:start w:val="1"/>
+      <w:numFmt w:val="bullet"/>
       <w:lvlText w:val="o"/>
       <w:lvlJc w:val="left"/>
       <w:pPr>
@@ -585,7 +668,10 @@
       </w:rPr>
     </w:lvl>
   </w:abstractNum>
-  <w:abstractNum w:abstractNumId="2">
+  <w:abstractNum w:abstractNumId="2" w15:restartNumberingAfterBreak="0">
+    <w:nsid w:val="3FD04138"/>
+    <w:multiLevelType w:val="multilevel"/>
+    <w:tmpl w:val="81A642BC"/>
     <w:lvl w:ilvl="0">
       <w:start w:val="1"/>
       <w:numFmt w:val="bullet"/>
@@ -722,144 +808,10 @@
       </w:rPr>
     </w:lvl>
   </w:abstractNum>
-  <w:abstractNum w:abstractNumId="3">
-    <w:lvl w:ilvl="0">
-      <w:start w:val="1"/>
-      <w:numFmt w:val="bullet"/>
-      <w:lvlText w:val=""/>
-      <w:lvlJc w:val="left"/>
-      <w:pPr>
-        <w:tabs>
-          <w:tab w:val="num" w:pos="720"/>
-        </w:tabs>
-        <w:ind w:left="720" w:hanging="360"/>
-      </w:pPr>
-      <w:rPr>
-        <w:rFonts w:ascii="Symbol" w:hAnsi="Symbol" w:cs="Symbol" w:hint="default"/>
-      </w:rPr>
-    </w:lvl>
-    <w:lvl w:ilvl="1">
-      <w:start w:val="1"/>
-      <w:numFmt w:val="bullet"/>
-      <w:lvlText w:val="◦"/>
-      <w:lvlJc w:val="left"/>
-      <w:pPr>
-        <w:tabs>
-          <w:tab w:val="num" w:pos="1080"/>
-        </w:tabs>
-        <w:ind w:left="1080" w:hanging="360"/>
-      </w:pPr>
-      <w:rPr>
-        <w:rFonts w:ascii="OpenSymbol" w:hAnsi="OpenSymbol" w:cs="OpenSymbol" w:hint="default"/>
-      </w:rPr>
-    </w:lvl>
-    <w:lvl w:ilvl="2">
-      <w:start w:val="1"/>
-      <w:numFmt w:val="bullet"/>
-      <w:lvlText w:val="▪"/>
-      <w:lvlJc w:val="left"/>
-      <w:pPr>
-        <w:tabs>
-          <w:tab w:val="num" w:pos="1440"/>
-        </w:tabs>
-        <w:ind w:left="1440" w:hanging="360"/>
-      </w:pPr>
-      <w:rPr>
-        <w:rFonts w:ascii="OpenSymbol" w:hAnsi="OpenSymbol" w:cs="OpenSymbol" w:hint="default"/>
-      </w:rPr>
-    </w:lvl>
-    <w:lvl w:ilvl="3">
-      <w:start w:val="1"/>
-      <w:numFmt w:val="bullet"/>
-      <w:lvlText w:val=""/>
-      <w:lvlJc w:val="left"/>
-      <w:pPr>
-        <w:tabs>
-          <w:tab w:val="num" w:pos="1800"/>
-        </w:tabs>
-        <w:ind w:left="1800" w:hanging="360"/>
-      </w:pPr>
-      <w:rPr>
-        <w:rFonts w:ascii="Symbol" w:hAnsi="Symbol" w:cs="Symbol" w:hint="default"/>
-      </w:rPr>
-    </w:lvl>
-    <w:lvl w:ilvl="4">
-      <w:start w:val="1"/>
-      <w:numFmt w:val="bullet"/>
-      <w:lvlText w:val="◦"/>
-      <w:lvlJc w:val="left"/>
-      <w:pPr>
-        <w:tabs>
-          <w:tab w:val="num" w:pos="2160"/>
-        </w:tabs>
-        <w:ind w:left="2160" w:hanging="360"/>
-      </w:pPr>
-      <w:rPr>
-        <w:rFonts w:ascii="OpenSymbol" w:hAnsi="OpenSymbol" w:cs="OpenSymbol" w:hint="default"/>
-      </w:rPr>
-    </w:lvl>
-    <w:lvl w:ilvl="5">
-      <w:start w:val="1"/>
-      <w:numFmt w:val="bullet"/>
-      <w:lvlText w:val="▪"/>
-      <w:lvlJc w:val="left"/>
-      <w:pPr>
-        <w:tabs>
-          <w:tab w:val="num" w:pos="2520"/>
-        </w:tabs>
-        <w:ind w:left="2520" w:hanging="360"/>
-      </w:pPr>
-      <w:rPr>
-        <w:rFonts w:ascii="OpenSymbol" w:hAnsi="OpenSymbol" w:cs="OpenSymbol" w:hint="default"/>
-      </w:rPr>
-    </w:lvl>
-    <w:lvl w:ilvl="6">
-      <w:start w:val="1"/>
-      <w:numFmt w:val="bullet"/>
-      <w:lvlText w:val=""/>
-      <w:lvlJc w:val="left"/>
-      <w:pPr>
-        <w:tabs>
-          <w:tab w:val="num" w:pos="2880"/>
-        </w:tabs>
-        <w:ind w:left="2880" w:hanging="360"/>
-      </w:pPr>
-      <w:rPr>
-        <w:rFonts w:ascii="Symbol" w:hAnsi="Symbol" w:cs="Symbol" w:hint="default"/>
-      </w:rPr>
-    </w:lvl>
-    <w:lvl w:ilvl="7">
-      <w:start w:val="1"/>
-      <w:numFmt w:val="bullet"/>
-      <w:lvlText w:val="◦"/>
-      <w:lvlJc w:val="left"/>
-      <w:pPr>
-        <w:tabs>
-          <w:tab w:val="num" w:pos="3240"/>
-        </w:tabs>
-        <w:ind w:left="3240" w:hanging="360"/>
-      </w:pPr>
-      <w:rPr>
-        <w:rFonts w:ascii="OpenSymbol" w:hAnsi="OpenSymbol" w:cs="OpenSymbol" w:hint="default"/>
-      </w:rPr>
-    </w:lvl>
-    <w:lvl w:ilvl="8">
-      <w:start w:val="1"/>
-      <w:numFmt w:val="bullet"/>
-      <w:lvlText w:val="▪"/>
-      <w:lvlJc w:val="left"/>
-      <w:pPr>
-        <w:tabs>
-          <w:tab w:val="num" w:pos="3600"/>
-        </w:tabs>
-        <w:ind w:left="3600" w:hanging="360"/>
-      </w:pPr>
-      <w:rPr>
-        <w:rFonts w:ascii="OpenSymbol" w:hAnsi="OpenSymbol" w:cs="OpenSymbol" w:hint="default"/>
-      </w:rPr>
-    </w:lvl>
-  </w:abstractNum>
-  <w:abstractNum w:abstractNumId="4">
+  <w:abstractNum w:abstractNumId="3" w15:restartNumberingAfterBreak="0">
+    <w:nsid w:val="48B92318"/>
+    <w:multiLevelType w:val="multilevel"/>
+    <w:tmpl w:val="ED50A120"/>
     <w:lvl w:ilvl="0">
       <w:start w:val="1"/>
       <w:numFmt w:val="none"/>
@@ -870,7 +822,7 @@
         <w:tabs>
           <w:tab w:val="num" w:pos="0"/>
         </w:tabs>
-        <w:ind w:left="0" w:hanging="0"/>
+        <w:ind w:left="0" w:firstLine="0"/>
       </w:pPr>
     </w:lvl>
     <w:lvl w:ilvl="1">
@@ -883,7 +835,7 @@
         <w:tabs>
           <w:tab w:val="num" w:pos="0"/>
         </w:tabs>
-        <w:ind w:left="0" w:hanging="0"/>
+        <w:ind w:left="0" w:firstLine="0"/>
       </w:pPr>
     </w:lvl>
     <w:lvl w:ilvl="2">
@@ -896,7 +848,7 @@
         <w:tabs>
           <w:tab w:val="num" w:pos="0"/>
         </w:tabs>
-        <w:ind w:left="0" w:hanging="0"/>
+        <w:ind w:left="0" w:firstLine="0"/>
       </w:pPr>
     </w:lvl>
     <w:lvl w:ilvl="3">
@@ -909,7 +861,7 @@
         <w:tabs>
           <w:tab w:val="num" w:pos="0"/>
         </w:tabs>
-        <w:ind w:left="0" w:hanging="0"/>
+        <w:ind w:left="0" w:firstLine="0"/>
       </w:pPr>
     </w:lvl>
     <w:lvl w:ilvl="4">
@@ -922,7 +874,7 @@
         <w:tabs>
           <w:tab w:val="num" w:pos="0"/>
         </w:tabs>
-        <w:ind w:left="0" w:hanging="0"/>
+        <w:ind w:left="0" w:firstLine="0"/>
       </w:pPr>
     </w:lvl>
     <w:lvl w:ilvl="5">
@@ -935,7 +887,7 @@
         <w:tabs>
           <w:tab w:val="num" w:pos="0"/>
         </w:tabs>
-        <w:ind w:left="0" w:hanging="0"/>
+        <w:ind w:left="0" w:firstLine="0"/>
       </w:pPr>
     </w:lvl>
     <w:lvl w:ilvl="6">
@@ -948,7 +900,7 @@
         <w:tabs>
           <w:tab w:val="num" w:pos="0"/>
         </w:tabs>
-        <w:ind w:left="0" w:hanging="0"/>
+        <w:ind w:left="0" w:firstLine="0"/>
       </w:pPr>
     </w:lvl>
     <w:lvl w:ilvl="7">
@@ -961,7 +913,7 @@
         <w:tabs>
           <w:tab w:val="num" w:pos="0"/>
         </w:tabs>
-        <w:ind w:left="0" w:hanging="0"/>
+        <w:ind w:left="0" w:firstLine="0"/>
       </w:pPr>
     </w:lvl>
     <w:lvl w:ilvl="8">
@@ -974,51 +926,47 @@
         <w:tabs>
           <w:tab w:val="num" w:pos="0"/>
         </w:tabs>
-        <w:ind w:left="0" w:hanging="0"/>
+        <w:ind w:left="0" w:firstLine="0"/>
       </w:pPr>
     </w:lvl>
   </w:abstractNum>
-  <w:num w:numId="1">
+  <w:num w:numId="1" w16cid:durableId="1679885685">
     <w:abstractNumId w:val="1"/>
   </w:num>
-  <w:num w:numId="2">
+  <w:num w:numId="2" w16cid:durableId="1887982063">
     <w:abstractNumId w:val="2"/>
   </w:num>
-  <w:num w:numId="3">
+  <w:num w:numId="3" w16cid:durableId="1433434891">
+    <w:abstractNumId w:val="0"/>
+  </w:num>
+  <w:num w:numId="4" w16cid:durableId="1943296009">
     <w:abstractNumId w:val="3"/>
-  </w:num>
-  <w:num w:numId="4">
-    <w:abstractNumId w:val="4"/>
   </w:num>
 </w:numbering>
 </file>
 
 <file path=word/styles.xml><?xml version="1.0" encoding="utf-8"?>
-<w:styles xmlns:w="http://schemas.openxmlformats.org/wordprocessingml/2006/main" xmlns:w14="http://schemas.microsoft.com/office/word/2010/wordml" xmlns:mc="http://schemas.openxmlformats.org/markup-compatibility/2006" mc:Ignorable="w14">
+<w:styles xmlns:mc="http://schemas.openxmlformats.org/markup-compatibility/2006" xmlns:r="http://schemas.openxmlformats.org/officeDocument/2006/relationships" xmlns:w="http://schemas.openxmlformats.org/wordprocessingml/2006/main" xmlns:w14="http://schemas.microsoft.com/office/word/2010/wordml" xmlns:w15="http://schemas.microsoft.com/office/word/2012/wordml" xmlns:w16cex="http://schemas.microsoft.com/office/word/2018/wordml/cex" xmlns:w16cid="http://schemas.microsoft.com/office/word/2016/wordml/cid" xmlns:w16="http://schemas.microsoft.com/office/word/2018/wordml" xmlns:w16du="http://schemas.microsoft.com/office/word/2023/wordml/word16du" xmlns:w16sdtdh="http://schemas.microsoft.com/office/word/2020/wordml/sdtdatahash" xmlns:w16se="http://schemas.microsoft.com/office/word/2015/wordml/symex" mc:Ignorable="w14 w15 w16se w16cid w16 w16cex w16sdtdh w16du">
   <w:docDefaults>
     <w:rPrDefault>
       <w:rPr>
-        <w:rFonts w:ascii="Calibri" w:hAnsi="Calibri" w:eastAsia="Times New Roman" w:cs="Times New Roman"/>
+        <w:rFonts w:ascii="Calibri" w:eastAsia="Times New Roman" w:hAnsi="Calibri" w:cs="Times New Roman"/>
         <w:lang w:val="en-CA" w:eastAsia="en-CA" w:bidi="ar-SA"/>
       </w:rPr>
     </w:rPrDefault>
-    <w:pPrDefault>
-      <w:pPr>
-        <w:suppressAutoHyphens w:val="true"/>
-      </w:pPr>
-    </w:pPrDefault>
+    <w:pPrDefault/>
   </w:docDefaults>
   <w:latentStyles w:defLockedState="0" w:defUIPriority="99" w:defSemiHidden="0" w:defUnhideWhenUsed="0" w:defQFormat="0" w:count="376">
     <w:lsdException w:name="Normal" w:uiPriority="0" w:qFormat="1"/>
     <w:lsdException w:name="heading 1" w:uiPriority="9" w:qFormat="1"/>
-    <w:lsdException w:name="heading 2" w:uiPriority="9" w:semiHidden="1" w:unhideWhenUsed="1" w:qFormat="1"/>
-    <w:lsdException w:name="heading 3" w:uiPriority="9" w:semiHidden="1" w:unhideWhenUsed="1" w:qFormat="1"/>
-    <w:lsdException w:name="heading 4" w:uiPriority="9" w:semiHidden="1" w:unhideWhenUsed="1" w:qFormat="1"/>
-    <w:lsdException w:name="heading 5" w:uiPriority="9" w:semiHidden="1" w:unhideWhenUsed="1" w:qFormat="1"/>
-    <w:lsdException w:name="heading 6" w:uiPriority="9" w:semiHidden="1" w:unhideWhenUsed="1" w:qFormat="1"/>
-    <w:lsdException w:name="heading 7" w:uiPriority="9" w:semiHidden="1" w:unhideWhenUsed="1" w:qFormat="1"/>
-    <w:lsdException w:name="heading 8" w:uiPriority="9" w:semiHidden="1" w:unhideWhenUsed="1" w:qFormat="1"/>
-    <w:lsdException w:name="heading 9" w:uiPriority="9" w:semiHidden="1" w:unhideWhenUsed="1" w:qFormat="1"/>
+    <w:lsdException w:name="heading 2" w:semiHidden="1" w:uiPriority="9" w:unhideWhenUsed="1" w:qFormat="1"/>
+    <w:lsdException w:name="heading 3" w:semiHidden="1" w:uiPriority="9" w:unhideWhenUsed="1" w:qFormat="1"/>
+    <w:lsdException w:name="heading 4" w:semiHidden="1" w:uiPriority="9" w:unhideWhenUsed="1" w:qFormat="1"/>
+    <w:lsdException w:name="heading 5" w:semiHidden="1" w:uiPriority="9" w:unhideWhenUsed="1" w:qFormat="1"/>
+    <w:lsdException w:name="heading 6" w:semiHidden="1" w:uiPriority="9" w:unhideWhenUsed="1" w:qFormat="1"/>
+    <w:lsdException w:name="heading 7" w:semiHidden="1" w:uiPriority="9" w:unhideWhenUsed="1" w:qFormat="1"/>
+    <w:lsdException w:name="heading 8" w:semiHidden="1" w:uiPriority="9" w:unhideWhenUsed="1" w:qFormat="1"/>
+    <w:lsdException w:name="heading 9" w:semiHidden="1" w:uiPriority="9" w:unhideWhenUsed="1" w:qFormat="1"/>
     <w:lsdException w:name="index 1" w:semiHidden="1" w:unhideWhenUsed="1"/>
     <w:lsdException w:name="index 2" w:semiHidden="1" w:unhideWhenUsed="1"/>
     <w:lsdException w:name="index 3" w:semiHidden="1" w:unhideWhenUsed="1"/>
@@ -1028,22 +976,22 @@
     <w:lsdException w:name="index 7" w:semiHidden="1" w:unhideWhenUsed="1"/>
     <w:lsdException w:name="index 8" w:semiHidden="1" w:unhideWhenUsed="1"/>
     <w:lsdException w:name="index 9" w:semiHidden="1" w:unhideWhenUsed="1"/>
-    <w:lsdException w:name="toc 1" w:uiPriority="39" w:semiHidden="1" w:unhideWhenUsed="1"/>
-    <w:lsdException w:name="toc 2" w:uiPriority="39" w:semiHidden="1" w:unhideWhenUsed="1"/>
-    <w:lsdException w:name="toc 3" w:uiPriority="39" w:semiHidden="1" w:unhideWhenUsed="1"/>
-    <w:lsdException w:name="toc 4" w:uiPriority="39" w:semiHidden="1" w:unhideWhenUsed="1"/>
-    <w:lsdException w:name="toc 5" w:uiPriority="39" w:semiHidden="1" w:unhideWhenUsed="1"/>
-    <w:lsdException w:name="toc 6" w:uiPriority="39" w:semiHidden="1" w:unhideWhenUsed="1"/>
-    <w:lsdException w:name="toc 7" w:uiPriority="39" w:semiHidden="1" w:unhideWhenUsed="1"/>
-    <w:lsdException w:name="toc 8" w:uiPriority="39" w:semiHidden="1" w:unhideWhenUsed="1"/>
-    <w:lsdException w:name="toc 9" w:uiPriority="39" w:semiHidden="1" w:unhideWhenUsed="1"/>
+    <w:lsdException w:name="toc 1" w:semiHidden="1" w:uiPriority="39" w:unhideWhenUsed="1"/>
+    <w:lsdException w:name="toc 2" w:semiHidden="1" w:uiPriority="39" w:unhideWhenUsed="1"/>
+    <w:lsdException w:name="toc 3" w:semiHidden="1" w:uiPriority="39" w:unhideWhenUsed="1"/>
+    <w:lsdException w:name="toc 4" w:semiHidden="1" w:uiPriority="39" w:unhideWhenUsed="1"/>
+    <w:lsdException w:name="toc 5" w:semiHidden="1" w:uiPriority="39" w:unhideWhenUsed="1"/>
+    <w:lsdException w:name="toc 6" w:semiHidden="1" w:uiPriority="39" w:unhideWhenUsed="1"/>
+    <w:lsdException w:name="toc 7" w:semiHidden="1" w:uiPriority="39" w:unhideWhenUsed="1"/>
+    <w:lsdException w:name="toc 8" w:semiHidden="1" w:uiPriority="39" w:unhideWhenUsed="1"/>
+    <w:lsdException w:name="toc 9" w:semiHidden="1" w:uiPriority="39" w:unhideWhenUsed="1"/>
     <w:lsdException w:name="Normal Indent" w:semiHidden="1" w:unhideWhenUsed="1"/>
     <w:lsdException w:name="footnote text" w:semiHidden="1" w:unhideWhenUsed="1"/>
     <w:lsdException w:name="annotation text" w:semiHidden="1" w:unhideWhenUsed="1"/>
     <w:lsdException w:name="header" w:semiHidden="1" w:unhideWhenUsed="1"/>
     <w:lsdException w:name="footer" w:semiHidden="1" w:unhideWhenUsed="1"/>
     <w:lsdException w:name="index heading" w:semiHidden="1" w:unhideWhenUsed="1"/>
-    <w:lsdException w:name="caption" w:uiPriority="35" w:semiHidden="1" w:unhideWhenUsed="1" w:qFormat="1"/>
+    <w:lsdException w:name="caption" w:semiHidden="1" w:uiPriority="35" w:unhideWhenUsed="1" w:qFormat="1"/>
     <w:lsdException w:name="table of figures" w:semiHidden="1" w:unhideWhenUsed="1"/>
     <w:lsdException w:name="envelope address" w:semiHidden="1" w:unhideWhenUsed="1"/>
     <w:lsdException w:name="envelope return" w:semiHidden="1" w:unhideWhenUsed="1"/>
@@ -1074,7 +1022,7 @@
     <w:lsdException w:name="Title" w:uiPriority="10" w:qFormat="1"/>
     <w:lsdException w:name="Closing" w:semiHidden="1" w:unhideWhenUsed="1"/>
     <w:lsdException w:name="Signature" w:semiHidden="1" w:unhideWhenUsed="1"/>
-    <w:lsdException w:name="Default Paragraph Font" w:uiPriority="1" w:semiHidden="1" w:unhideWhenUsed="1"/>
+    <w:lsdException w:name="Default Paragraph Font" w:semiHidden="1" w:uiPriority="1" w:unhideWhenUsed="1"/>
     <w:lsdException w:name="Body Text" w:semiHidden="1" w:unhideWhenUsed="1"/>
     <w:lsdException w:name="Body Text Indent" w:semiHidden="1" w:unhideWhenUsed="1"/>
     <w:lsdException w:name="List Continue" w:semiHidden="1" w:unhideWhenUsed="1"/>
@@ -1274,8 +1222,8 @@
     <w:lsdException w:name="Subtle Reference" w:uiPriority="31" w:qFormat="1"/>
     <w:lsdException w:name="Intense Reference" w:uiPriority="32" w:qFormat="1"/>
     <w:lsdException w:name="Book Title" w:uiPriority="33" w:qFormat="1"/>
-    <w:lsdException w:name="Bibliography" w:uiPriority="37" w:semiHidden="1" w:unhideWhenUsed="1"/>
-    <w:lsdException w:name="TOC Heading" w:uiPriority="39" w:semiHidden="1" w:unhideWhenUsed="1" w:qFormat="1"/>
+    <w:lsdException w:name="Bibliography" w:semiHidden="1" w:uiPriority="37" w:unhideWhenUsed="1"/>
+    <w:lsdException w:name="TOC Heading" w:semiHidden="1" w:uiPriority="39" w:unhideWhenUsed="1" w:qFormat="1"/>
     <w:lsdException w:name="Plain Table 1" w:uiPriority="41"/>
     <w:lsdException w:name="Plain Table 2" w:uiPriority="42"/>
     <w:lsdException w:name="Plain Table 3" w:uiPriority="43"/>
@@ -1386,38 +1334,50 @@
     <w:lsdException w:name="Unresolved Mention" w:semiHidden="1" w:unhideWhenUsed="1"/>
     <w:lsdException w:name="Smart Link" w:semiHidden="1" w:unhideWhenUsed="1"/>
   </w:latentStyles>
-  <w:style w:type="paragraph" w:styleId="Normal" w:default="1">
+  <w:style w:type="paragraph" w:default="1" w:styleId="Normal">
     <w:name w:val="Normal"/>
     <w:qFormat/>
     <w:pPr>
-      <w:widowControl/>
-      <w:suppressAutoHyphens w:val="true"/>
-      <w:bidi w:val="0"/>
-      <w:spacing w:lineRule="auto" w:line="259" w:before="0" w:after="160"/>
-      <w:jc w:val="left"/>
+      <w:suppressAutoHyphens/>
+      <w:spacing w:after="160" w:line="259" w:lineRule="auto"/>
     </w:pPr>
     <w:rPr>
-      <w:rFonts w:ascii="Calibri" w:hAnsi="Calibri" w:eastAsia="Times New Roman" w:cs="Times New Roman"/>
-      <w:color w:val="auto"/>
-      <w:kern w:val="0"/>
       <w:sz w:val="22"/>
       <w:szCs w:val="22"/>
-      <w:lang w:val="en-CA" w:eastAsia="en-CA" w:bidi="ar-SA"/>
     </w:rPr>
   </w:style>
-  <w:style w:type="character" w:styleId="DefaultParagraphFont" w:default="1">
+  <w:style w:type="character" w:default="1" w:styleId="DefaultParagraphFont">
     <w:name w:val="Default Paragraph Font"/>
     <w:uiPriority w:val="1"/>
     <w:semiHidden/>
     <w:unhideWhenUsed/>
-    <w:qFormat/>
-    <w:rPr/>
+  </w:style>
+  <w:style w:type="table" w:default="1" w:styleId="TableNormal">
+    <w:name w:val="Normal Table"/>
+    <w:uiPriority w:val="99"/>
+    <w:semiHidden/>
+    <w:unhideWhenUsed/>
+    <w:tblPr>
+      <w:tblInd w:w="0" w:type="dxa"/>
+      <w:tblCellMar>
+        <w:top w:w="0" w:type="dxa"/>
+        <w:left w:w="108" w:type="dxa"/>
+        <w:bottom w:w="0" w:type="dxa"/>
+        <w:right w:w="108" w:type="dxa"/>
+      </w:tblCellMar>
+    </w:tblPr>
+  </w:style>
+  <w:style w:type="numbering" w:default="1" w:styleId="NoList">
+    <w:name w:val="No List"/>
+    <w:uiPriority w:val="99"/>
+    <w:semiHidden/>
+    <w:unhideWhenUsed/>
   </w:style>
   <w:style w:type="character" w:styleId="Hyperlink">
     <w:name w:val="Hyperlink"/>
     <w:uiPriority w:val="99"/>
     <w:unhideWhenUsed/>
-    <w:rsid w:val="00c04542"/>
+    <w:rsid w:val="00C04542"/>
     <w:rPr>
       <w:rFonts w:cs="Times New Roman"/>
       <w:color w:val="0563C1"/>
@@ -1430,31 +1390,31 @@
     <w:semiHidden/>
     <w:unhideWhenUsed/>
     <w:qFormat/>
-    <w:rsid w:val="00c04542"/>
+    <w:rsid w:val="00C04542"/>
     <w:rPr>
       <w:rFonts w:cs="Times New Roman"/>
       <w:color w:val="605E5C"/>
-      <w:shd w:fill="E1DFDD" w:val="clear"/>
+      <w:shd w:val="clear" w:color="auto" w:fill="E1DFDD"/>
     </w:rPr>
   </w:style>
-  <w:style w:type="character" w:styleId="Bullets">
+  <w:style w:type="character" w:customStyle="1" w:styleId="Bullets">
     <w:name w:val="Bullets"/>
     <w:qFormat/>
     <w:rPr>
-      <w:rFonts w:ascii="OpenSymbol" w:hAnsi="OpenSymbol" w:eastAsia="OpenSymbol" w:cs="OpenSymbol"/>
+      <w:rFonts w:ascii="OpenSymbol" w:eastAsia="OpenSymbol" w:hAnsi="OpenSymbol" w:cs="OpenSymbol"/>
     </w:rPr>
   </w:style>
-  <w:style w:type="paragraph" w:styleId="Heading">
+  <w:style w:type="paragraph" w:customStyle="1" w:styleId="Heading">
     <w:name w:val="Heading"/>
     <w:basedOn w:val="Normal"/>
     <w:next w:val="BodyText"/>
     <w:qFormat/>
     <w:pPr>
-      <w:keepNext w:val="true"/>
+      <w:keepNext/>
       <w:spacing w:before="240" w:after="120"/>
     </w:pPr>
     <w:rPr>
-      <w:rFonts w:ascii="Liberation Sans" w:hAnsi="Liberation Sans" w:eastAsia="Microsoft YaHei" w:cs="Lucida Sans"/>
+      <w:rFonts w:ascii="Liberation Sans" w:eastAsia="Microsoft YaHei" w:hAnsi="Liberation Sans" w:cs="Lucida Sans"/>
       <w:sz w:val="28"/>
       <w:szCs w:val="28"/>
     </w:rPr>
@@ -1463,20 +1423,18 @@
     <w:name w:val="Body Text"/>
     <w:basedOn w:val="Normal"/>
     <w:pPr>
-      <w:spacing w:lineRule="auto" w:line="276" w:before="0" w:after="140"/>
+      <w:spacing w:after="140" w:line="276" w:lineRule="auto"/>
     </w:pPr>
-    <w:rPr/>
   </w:style>
   <w:style w:type="paragraph" w:styleId="List">
     <w:name w:val="List"/>
     <w:basedOn w:val="BodyText"/>
-    <w:pPr/>
     <w:rPr>
-      <w:rFonts w:ascii="Calibri" w:hAnsi="Calibri" w:cs="Lucida Sans"/>
+      <w:rFonts w:cs="Lucida Sans"/>
     </w:rPr>
   </w:style>
   <w:style w:type="paragraph" w:styleId="Caption">
-    <w:name w:val="Caption"/>
+    <w:name w:val="caption"/>
     <w:basedOn w:val="Normal"/>
     <w:qFormat/>
     <w:pPr>
@@ -1484,14 +1442,14 @@
       <w:spacing w:before="120" w:after="120"/>
     </w:pPr>
     <w:rPr>
-      <w:rFonts w:ascii="Calibri" w:hAnsi="Calibri" w:cs="Lucida Sans"/>
+      <w:rFonts w:cs="Lucida Sans"/>
       <w:i/>
       <w:iCs/>
       <w:sz w:val="24"/>
       <w:szCs w:val="24"/>
     </w:rPr>
   </w:style>
-  <w:style w:type="paragraph" w:styleId="Index">
+  <w:style w:type="paragraph" w:customStyle="1" w:styleId="Index">
     <w:name w:val="Index"/>
     <w:basedOn w:val="Normal"/>
     <w:qFormat/>
@@ -1499,43 +1457,22 @@
       <w:suppressLineNumbers/>
     </w:pPr>
     <w:rPr>
-      <w:rFonts w:ascii="Calibri" w:hAnsi="Calibri" w:cs="Lucida Sans"/>
+      <w:rFonts w:cs="Lucida Sans"/>
     </w:rPr>
-  </w:style>
-  <w:style w:type="numbering" w:styleId="NoList" w:default="1">
-    <w:name w:val="No List"/>
-    <w:uiPriority w:val="99"/>
-    <w:semiHidden/>
-    <w:unhideWhenUsed/>
-    <w:qFormat/>
-  </w:style>
-  <w:style w:type="table" w:default="1" w:styleId="TableNormal">
-    <w:name w:val="Normal Table"/>
-    <w:uiPriority w:val="99"/>
-    <w:semiHidden/>
-    <w:unhideWhenUsed/>
-    <w:tblPr>
-      <w:tblCellMar>
-        <w:top w:w="0" w:type="dxa"/>
-        <w:left w:w="108" w:type="dxa"/>
-        <w:bottom w:w="0" w:type="dxa"/>
-        <w:right w:w="108" w:type="dxa"/>
-      </w:tblCellMar>
-    </w:tblPr>
   </w:style>
   <w:style w:type="table" w:styleId="TableGrid">
     <w:name w:val="Table Grid"/>
     <w:basedOn w:val="TableNormal"/>
     <w:uiPriority w:val="39"/>
-    <w:rsid w:val="009f4b6f"/>
+    <w:rsid w:val="009F4B6F"/>
     <w:tblPr>
       <w:tblBorders>
-        <w:top w:val="single" w:color="auto" w:sz="4" w:space="0"/>
-        <w:left w:val="single" w:color="auto" w:sz="4" w:space="0"/>
-        <w:bottom w:val="single" w:color="auto" w:sz="4" w:space="0"/>
-        <w:right w:val="single" w:color="auto" w:sz="4" w:space="0"/>
-        <w:insideH w:val="single" w:color="auto" w:sz="4" w:space="0"/>
-        <w:insideV w:val="single" w:color="auto" w:sz="4" w:space="0"/>
+        <w:top w:val="single" w:sz="4" w:space="0" w:color="auto"/>
+        <w:left w:val="single" w:sz="4" w:space="0" w:color="auto"/>
+        <w:bottom w:val="single" w:sz="4" w:space="0" w:color="auto"/>
+        <w:right w:val="single" w:sz="4" w:space="0" w:color="auto"/>
+        <w:insideH w:val="single" w:sz="4" w:space="0" w:color="auto"/>
+        <w:insideV w:val="single" w:sz="4" w:space="0" w:color="auto"/>
       </w:tblBorders>
     </w:tblPr>
   </w:style>
@@ -1543,54 +1480,54 @@
 </file>
 
 <file path=word/theme/theme1.xml><?xml version="1.0" encoding="utf-8"?>
-<a:theme xmlns:a="http://schemas.openxmlformats.org/drawingml/2006/main" xmlns:r="http://schemas.openxmlformats.org/officeDocument/2006/relationships" name="Office Theme">
+<a:theme xmlns:a="http://schemas.openxmlformats.org/drawingml/2006/main" name="Office Theme">
   <a:themeElements>
     <a:clrScheme name="Office">
       <a:dk1>
         <a:srgbClr val="000000"/>
       </a:dk1>
       <a:lt1>
-        <a:srgbClr val="ffffff"/>
+        <a:srgbClr val="FFFFFF"/>
       </a:lt1>
       <a:dk2>
-        <a:srgbClr val="44546a"/>
+        <a:srgbClr val="44546A"/>
       </a:dk2>
       <a:lt2>
-        <a:srgbClr val="e7e6e6"/>
+        <a:srgbClr val="E7E6E6"/>
       </a:lt2>
       <a:accent1>
-        <a:srgbClr val="4472c4"/>
+        <a:srgbClr val="4472C4"/>
       </a:accent1>
       <a:accent2>
-        <a:srgbClr val="ed7d31"/>
+        <a:srgbClr val="ED7D31"/>
       </a:accent2>
       <a:accent3>
-        <a:srgbClr val="a5a5a5"/>
+        <a:srgbClr val="A5A5A5"/>
       </a:accent3>
       <a:accent4>
-        <a:srgbClr val="ffc000"/>
+        <a:srgbClr val="FFC000"/>
       </a:accent4>
       <a:accent5>
-        <a:srgbClr val="5b9bd5"/>
+        <a:srgbClr val="5B9BD5"/>
       </a:accent5>
       <a:accent6>
-        <a:srgbClr val="70ad47"/>
+        <a:srgbClr val="70AD47"/>
       </a:accent6>
       <a:hlink>
-        <a:srgbClr val="0563c1"/>
+        <a:srgbClr val="0563C1"/>
       </a:hlink>
       <a:folHlink>
-        <a:srgbClr val="954f72"/>
+        <a:srgbClr val="954F72"/>
       </a:folHlink>
     </a:clrScheme>
     <a:fontScheme name="Office">
       <a:majorFont>
-        <a:latin typeface="Calibri Light" panose="020F0302020204030204" pitchFamily="0" charset="1"/>
+        <a:latin typeface="Calibri Light" panose="020F0302020204030204"/>
         <a:ea typeface=""/>
         <a:cs typeface=""/>
       </a:majorFont>
       <a:minorFont>
-        <a:latin typeface="Calibri" panose="020F0502020204030204" pitchFamily="0" charset="1"/>
+        <a:latin typeface="Calibri" panose="020F0502020204030204"/>
         <a:ea typeface=""/>
         <a:cs typeface=""/>
       </a:minorFont>
@@ -1622,7 +1559,7 @@
             </a:gs>
           </a:gsLst>
           <a:lin ang="5400000" scaled="0"/>
-          <a:tileRect l="0" t="0" r="0" b="0"/>
+          <a:tileRect/>
         </a:gradFill>
         <a:gradFill>
           <a:gsLst>
@@ -1646,7 +1583,7 @@
             </a:gs>
           </a:gsLst>
           <a:lin ang="5400000" scaled="0"/>
-          <a:tileRect l="0" t="0" r="0" b="0"/>
+          <a:tileRect/>
         </a:gradFill>
       </a:fillStyleLst>
       <a:lnStyleLst>
@@ -1706,10 +1643,12 @@
             </a:gs>
           </a:gsLst>
           <a:lin ang="5400000" scaled="0"/>
-          <a:tileRect l="0" t="0" r="0" b="0"/>
+          <a:tileRect/>
         </a:gradFill>
       </a:bgFillStyleLst>
     </a:fmtScheme>
   </a:themeElements>
+  <a:objectDefaults/>
+  <a:extraClrSchemeLst/>
 </a:theme>
 </file>
</xml_diff>